<commit_message>
add redondeo de primer idea seminario
</commit_message>
<xml_diff>
--- a/SEMINARIO/Propuesta de negocio/Franco Fazzito Idea de negocio planificacion estrategica entrega final.docx
+++ b/SEMINARIO/Propuesta de negocio/Franco Fazzito Idea de negocio planificacion estrategica entrega final.docx
@@ -6084,21 +6084,79 @@
           <w:rFonts w:eastAsia="Calibri" w:cstheme="minorHAnsi"/>
           <w:color w:val="000000"/>
         </w:rPr>
-        <w:t xml:space="preserve"> una vez entregada la computadora se registrará dentro de la aplicación y en caso de que el cliente presente algún fallo o mal funcionamiento se registrara también como una incompatibilidad una vez revisada</w:t>
+        <w:t xml:space="preserve"> una vez entregada la computadora se registrará dentro de la aplicación y en caso de que el cliente presente algún fallo o mal funcionamiento se registrara también </w:t>
       </w:r>
       <w:r>
         <w:rPr>
           <w:rFonts w:eastAsia="Calibri" w:cstheme="minorHAnsi"/>
           <w:color w:val="000000"/>
         </w:rPr>
-        <w:t xml:space="preserve"> e indicando un reemplazo equivalente en calidad y precio para el componente de hardware defectuoso</w:t>
+        <w:t>es devolución junto con</w:t>
       </w:r>
       <w:r>
         <w:rPr>
           <w:rFonts w:eastAsia="Calibri" w:cstheme="minorHAnsi"/>
           <w:color w:val="000000"/>
         </w:rPr>
+        <w:t xml:space="preserve"> una incompatibilidad una vez revisada</w:t>
+      </w:r>
+      <w:r>
+        <w:rPr>
+          <w:rFonts w:eastAsia="Calibri" w:cstheme="minorHAnsi"/>
+          <w:color w:val="000000"/>
+        </w:rPr>
+        <w:t xml:space="preserve"> e indicando un reemplazo equivalente en calidad y precio para el componente de hardware defectuoso</w:t>
+      </w:r>
+      <w:r>
+        <w:rPr>
+          <w:rFonts w:eastAsia="Calibri" w:cstheme="minorHAnsi"/>
+          <w:color w:val="000000"/>
+        </w:rPr>
         <w:t>.</w:t>
+      </w:r>
+    </w:p>
+    <w:p>
+      <w:pPr>
+        <w:numPr>
+          <w:ilvl w:val="0"/>
+          <w:numId w:val="16"/>
+        </w:numPr>
+        <w:contextualSpacing/>
+        <w:rPr>
+          <w:rFonts w:eastAsia="Calibri" w:cstheme="minorHAnsi"/>
+          <w:color w:val="000000"/>
+          <w:sz w:val="24"/>
+          <w:szCs w:val="24"/>
+        </w:rPr>
+      </w:pPr>
+      <w:r>
+        <w:rPr>
+          <w:rFonts w:eastAsia="Calibri" w:cstheme="minorHAnsi"/>
+          <w:b/>
+          <w:bCs/>
+          <w:color w:val="000000"/>
+          <w:sz w:val="24"/>
+          <w:szCs w:val="24"/>
+        </w:rPr>
+        <w:t>Gestión de stock:</w:t>
+      </w:r>
+      <w:r>
+        <w:rPr>
+          <w:rFonts w:eastAsia="Calibri" w:cstheme="minorHAnsi"/>
+          <w:color w:val="000000"/>
+          <w:sz w:val="24"/>
+          <w:szCs w:val="24"/>
+        </w:rPr>
+        <w:t xml:space="preserve"> a través de</w:t>
+      </w:r>
+      <w:r>
+        <w:rPr>
+          <w:rFonts w:eastAsia="Calibri" w:cstheme="minorHAnsi"/>
+          <w:color w:val="000000"/>
+          <w:sz w:val="24"/>
+          <w:szCs w:val="24"/>
+        </w:rPr>
+        <w:t xml:space="preserve"> este módulo se gestionará todas la entrada y salida de componentes de dentro de las tiendas además de contar con un sistema de notificación para cuando el stock de algún producto se encuentre por debajo de cierto limite</w:t>
       </w:r>
       <w:r>
         <w:rPr>
@@ -14874,11 +14932,11 @@
         <w:t>tareas de manera automática, no hay quien analizar.</w:t>
       </w:r>
     </w:p>
+    <w:bookmarkStart w:id="42" w:name="_Toc90063490"/>
     <w:p>
       <w:pPr>
         <w:pStyle w:val="Heading3"/>
       </w:pPr>
-      <w:bookmarkStart w:id="42" w:name="_Toc90063490"/>
       <w:r>
         <w:rPr>
           <w:noProof/>
@@ -36638,142 +36696,142 @@
       </w:rPr>
     </w:lvl>
   </w:abstractNum>
-  <w:num w:numId="1">
+  <w:num w:numId="1" w16cid:durableId="695084438">
     <w:abstractNumId w:val="42"/>
   </w:num>
-  <w:num w:numId="2">
+  <w:num w:numId="2" w16cid:durableId="2135128432">
     <w:abstractNumId w:val="22"/>
   </w:num>
-  <w:num w:numId="3">
+  <w:num w:numId="3" w16cid:durableId="1969508157">
     <w:abstractNumId w:val="43"/>
   </w:num>
-  <w:num w:numId="4">
+  <w:num w:numId="4" w16cid:durableId="305739935">
     <w:abstractNumId w:val="21"/>
   </w:num>
-  <w:num w:numId="5">
+  <w:num w:numId="5" w16cid:durableId="1719665422">
     <w:abstractNumId w:val="8"/>
   </w:num>
-  <w:num w:numId="6">
+  <w:num w:numId="6" w16cid:durableId="1146320126">
     <w:abstractNumId w:val="39"/>
   </w:num>
-  <w:num w:numId="7">
+  <w:num w:numId="7" w16cid:durableId="2104836996">
     <w:abstractNumId w:val="20"/>
   </w:num>
-  <w:num w:numId="8">
+  <w:num w:numId="8" w16cid:durableId="276135511">
     <w:abstractNumId w:val="32"/>
   </w:num>
-  <w:num w:numId="9">
+  <w:num w:numId="9" w16cid:durableId="23481288">
     <w:abstractNumId w:val="35"/>
   </w:num>
-  <w:num w:numId="10">
+  <w:num w:numId="10" w16cid:durableId="1709142764">
     <w:abstractNumId w:val="29"/>
   </w:num>
-  <w:num w:numId="11">
+  <w:num w:numId="11" w16cid:durableId="992175814">
     <w:abstractNumId w:val="41"/>
   </w:num>
-  <w:num w:numId="12">
+  <w:num w:numId="12" w16cid:durableId="813376246">
     <w:abstractNumId w:val="38"/>
   </w:num>
-  <w:num w:numId="13">
+  <w:num w:numId="13" w16cid:durableId="1251432040">
     <w:abstractNumId w:val="7"/>
   </w:num>
-  <w:num w:numId="14">
+  <w:num w:numId="14" w16cid:durableId="766341897">
     <w:abstractNumId w:val="15"/>
   </w:num>
-  <w:num w:numId="15">
+  <w:num w:numId="15" w16cid:durableId="692851472">
     <w:abstractNumId w:val="26"/>
   </w:num>
-  <w:num w:numId="16">
+  <w:num w:numId="16" w16cid:durableId="1529221107">
     <w:abstractNumId w:val="9"/>
   </w:num>
-  <w:num w:numId="17">
+  <w:num w:numId="17" w16cid:durableId="1964118717">
     <w:abstractNumId w:val="33"/>
   </w:num>
-  <w:num w:numId="18">
+  <w:num w:numId="18" w16cid:durableId="312025437">
     <w:abstractNumId w:val="12"/>
   </w:num>
-  <w:num w:numId="19">
+  <w:num w:numId="19" w16cid:durableId="1625193392">
     <w:abstractNumId w:val="17"/>
   </w:num>
-  <w:num w:numId="20">
+  <w:num w:numId="20" w16cid:durableId="2130931866">
     <w:abstractNumId w:val="14"/>
   </w:num>
-  <w:num w:numId="21">
+  <w:num w:numId="21" w16cid:durableId="1586111697">
     <w:abstractNumId w:val="0"/>
   </w:num>
-  <w:num w:numId="22">
+  <w:num w:numId="22" w16cid:durableId="494535942">
     <w:abstractNumId w:val="24"/>
   </w:num>
-  <w:num w:numId="23">
+  <w:num w:numId="23" w16cid:durableId="1883862522">
     <w:abstractNumId w:val="5"/>
   </w:num>
-  <w:num w:numId="24">
+  <w:num w:numId="24" w16cid:durableId="1354727060">
     <w:abstractNumId w:val="2"/>
   </w:num>
-  <w:num w:numId="25">
+  <w:num w:numId="25" w16cid:durableId="2097242511">
     <w:abstractNumId w:val="10"/>
   </w:num>
-  <w:num w:numId="26">
+  <w:num w:numId="26" w16cid:durableId="1604609798">
     <w:abstractNumId w:val="44"/>
   </w:num>
-  <w:num w:numId="27">
+  <w:num w:numId="27" w16cid:durableId="1632638769">
     <w:abstractNumId w:val="28"/>
   </w:num>
-  <w:num w:numId="28">
+  <w:num w:numId="28" w16cid:durableId="607588790">
     <w:abstractNumId w:val="25"/>
   </w:num>
-  <w:num w:numId="29">
+  <w:num w:numId="29" w16cid:durableId="1477380579">
     <w:abstractNumId w:val="13"/>
   </w:num>
-  <w:num w:numId="30">
+  <w:num w:numId="30" w16cid:durableId="438794944">
     <w:abstractNumId w:val="37"/>
   </w:num>
-  <w:num w:numId="31">
+  <w:num w:numId="31" w16cid:durableId="198205062">
     <w:abstractNumId w:val="36"/>
   </w:num>
-  <w:num w:numId="32">
+  <w:num w:numId="32" w16cid:durableId="1142768032">
     <w:abstractNumId w:val="3"/>
   </w:num>
-  <w:num w:numId="33">
+  <w:num w:numId="33" w16cid:durableId="560288429">
     <w:abstractNumId w:val="27"/>
   </w:num>
-  <w:num w:numId="34">
+  <w:num w:numId="34" w16cid:durableId="1630209622">
     <w:abstractNumId w:val="31"/>
   </w:num>
-  <w:num w:numId="35">
+  <w:num w:numId="35" w16cid:durableId="474227826">
     <w:abstractNumId w:val="30"/>
   </w:num>
-  <w:num w:numId="36">
+  <w:num w:numId="36" w16cid:durableId="1391806910">
     <w:abstractNumId w:val="19"/>
   </w:num>
-  <w:num w:numId="37">
+  <w:num w:numId="37" w16cid:durableId="1566645576">
     <w:abstractNumId w:val="23"/>
   </w:num>
-  <w:num w:numId="38">
+  <w:num w:numId="38" w16cid:durableId="113522961">
     <w:abstractNumId w:val="40"/>
   </w:num>
-  <w:num w:numId="39">
+  <w:num w:numId="39" w16cid:durableId="149448667">
     <w:abstractNumId w:val="18"/>
   </w:num>
-  <w:num w:numId="40">
+  <w:num w:numId="40" w16cid:durableId="1333025210">
     <w:abstractNumId w:val="11"/>
   </w:num>
-  <w:num w:numId="41">
+  <w:num w:numId="41" w16cid:durableId="49379587">
     <w:abstractNumId w:val="34"/>
   </w:num>
-  <w:num w:numId="42">
+  <w:num w:numId="42" w16cid:durableId="1514999898">
     <w:abstractNumId w:val="1"/>
   </w:num>
-  <w:num w:numId="43">
+  <w:num w:numId="43" w16cid:durableId="1812863397">
     <w:abstractNumId w:val="6"/>
   </w:num>
-  <w:num w:numId="44">
+  <w:num w:numId="44" w16cid:durableId="1812823502">
     <w:abstractNumId w:val="4"/>
   </w:num>
-  <w:num w:numId="45">
+  <w:num w:numId="45" w16cid:durableId="598834909">
     <w:abstractNumId w:val="45"/>
   </w:num>
-  <w:num w:numId="46">
+  <w:num w:numId="46" w16cid:durableId="501051296">
     <w:abstractNumId w:val="16"/>
   </w:num>
   <w:numIdMacAtCleanup w:val="31"/>
@@ -37881,6 +37939,25 @@
 </file>
 
 <file path=customXml/item2.xml><?xml version="1.0" encoding="utf-8"?>
+<b:Sources xmlns:b="http://schemas.openxmlformats.org/officeDocument/2006/bibliography" xmlns="http://schemas.openxmlformats.org/officeDocument/2006/bibliography" SelectedStyle="\APASixthEditionOfficeOnline.xsl" StyleName="APA" Version="6"/>
+</file>
+
+<file path=customXml/item3.xml><?xml version="1.0" encoding="utf-8"?>
+<p:properties xmlns:p="http://schemas.microsoft.com/office/2006/metadata/properties" xmlns:xsi="http://www.w3.org/2001/XMLSchema-instance" xmlns:pc="http://schemas.microsoft.com/office/infopath/2007/PartnerControls">
+  <documentManagement/>
+</p:properties>
+</file>
+
+<file path=customXml/item4.xml><?xml version="1.0" encoding="utf-8"?>
+<?mso-contentType ?>
+<FormTemplates xmlns="http://schemas.microsoft.com/sharepoint/v3/contenttype/forms">
+  <Display>DocumentLibraryForm</Display>
+  <Edit>DocumentLibraryForm</Edit>
+  <New>DocumentLibraryForm</New>
+</FormTemplates>
+</file>
+
+<file path=customXml/item5.xml><?xml version="1.0" encoding="utf-8"?>
 <ct:contentTypeSchema xmlns:ct="http://schemas.microsoft.com/office/2006/metadata/contentType" xmlns:ma="http://schemas.microsoft.com/office/2006/metadata/properties/metaAttributes" ct:_="" ma:_="" ma:contentTypeName="Document" ma:contentTypeID="0x010100D9045CB9B9877E45AAC30AD28D4F1EBD" ma:contentTypeVersion="2" ma:contentTypeDescription="Create a new document." ma:contentTypeScope="" ma:versionID="897bd6f4aa42931907f77414bedcf382">
   <xsd:schema xmlns:xsd="http://www.w3.org/2001/XMLSchema" xmlns:xs="http://www.w3.org/2001/XMLSchema" xmlns:p="http://schemas.microsoft.com/office/2006/metadata/properties" xmlns:ns3="e67de232-a629-490c-bdf2-bb5b7d601034" targetNamespace="http://schemas.microsoft.com/office/2006/metadata/properties" ma:root="true" ma:fieldsID="30dd87e0b737e6fa5d5363738943fedb" ns3:_="">
     <xsd:import namespace="e67de232-a629-490c-bdf2-bb5b7d601034"/>
@@ -38012,25 +38089,6 @@
 </ct:contentTypeSchema>
 </file>
 
-<file path=customXml/item3.xml><?xml version="1.0" encoding="utf-8"?>
-<?mso-contentType ?>
-<FormTemplates xmlns="http://schemas.microsoft.com/sharepoint/v3/contenttype/forms">
-  <Display>DocumentLibraryForm</Display>
-  <Edit>DocumentLibraryForm</Edit>
-  <New>DocumentLibraryForm</New>
-</FormTemplates>
-</file>
-
-<file path=customXml/item4.xml><?xml version="1.0" encoding="utf-8"?>
-<p:properties xmlns:p="http://schemas.microsoft.com/office/2006/metadata/properties" xmlns:xsi="http://www.w3.org/2001/XMLSchema-instance" xmlns:pc="http://schemas.microsoft.com/office/infopath/2007/PartnerControls">
-  <documentManagement/>
-</p:properties>
-</file>
-
-<file path=customXml/item5.xml><?xml version="1.0" encoding="utf-8"?>
-<b:Sources xmlns:b="http://schemas.openxmlformats.org/officeDocument/2006/bibliography" xmlns="http://schemas.openxmlformats.org/officeDocument/2006/bibliography" SelectedStyle="\APASixthEditionOfficeOnline.xsl" StyleName="APA" Version="6"/>
-</file>
-
 <file path=customXml/itemProps1.xml><?xml version="1.0" encoding="utf-8"?>
 <ds:datastoreItem xmlns:ds="http://schemas.openxmlformats.org/officeDocument/2006/customXml" ds:itemID="{55AF091B-3C7A-41E3-B477-F2FDAA23CFDA}">
   <ds:schemaRefs>
@@ -38040,6 +38098,31 @@
 </file>
 
 <file path=customXml/itemProps2.xml><?xml version="1.0" encoding="utf-8"?>
+<ds:datastoreItem xmlns:ds="http://schemas.openxmlformats.org/officeDocument/2006/customXml" ds:itemID="{C54B5909-B39C-4944-B7D3-CDACA40B329C}">
+  <ds:schemaRefs>
+    <ds:schemaRef ds:uri="http://schemas.openxmlformats.org/officeDocument/2006/bibliography"/>
+  </ds:schemaRefs>
+</ds:datastoreItem>
+</file>
+
+<file path=customXml/itemProps3.xml><?xml version="1.0" encoding="utf-8"?>
+<ds:datastoreItem xmlns:ds="http://schemas.openxmlformats.org/officeDocument/2006/customXml" ds:itemID="{FF16BD8E-71DE-4E20-A78E-D5863488C257}">
+  <ds:schemaRefs>
+    <ds:schemaRef ds:uri="http://schemas.microsoft.com/office/2006/metadata/properties"/>
+    <ds:schemaRef ds:uri="http://schemas.microsoft.com/office/infopath/2007/PartnerControls"/>
+  </ds:schemaRefs>
+</ds:datastoreItem>
+</file>
+
+<file path=customXml/itemProps4.xml><?xml version="1.0" encoding="utf-8"?>
+<ds:datastoreItem xmlns:ds="http://schemas.openxmlformats.org/officeDocument/2006/customXml" ds:itemID="{13FDC953-1E5B-4E12-B517-646DA2D0B971}">
+  <ds:schemaRefs>
+    <ds:schemaRef ds:uri="http://schemas.microsoft.com/sharepoint/v3/contenttype/forms"/>
+  </ds:schemaRefs>
+</ds:datastoreItem>
+</file>
+
+<file path=customXml/itemProps5.xml><?xml version="1.0" encoding="utf-8"?>
 <ds:datastoreItem xmlns:ds="http://schemas.openxmlformats.org/officeDocument/2006/customXml" ds:itemID="{93266020-391C-4824-BD40-47FB8AB93E05}">
   <ds:schemaRefs>
     <ds:schemaRef ds:uri="http://schemas.microsoft.com/office/2006/metadata/contentType"/>
@@ -38055,29 +38138,4 @@
     <ds:schemaRef ds:uri="http://schemas.microsoft.com/internal/obd"/>
   </ds:schemaRefs>
 </ds:datastoreItem>
-</file>
-
-<file path=customXml/itemProps3.xml><?xml version="1.0" encoding="utf-8"?>
-<ds:datastoreItem xmlns:ds="http://schemas.openxmlformats.org/officeDocument/2006/customXml" ds:itemID="{13FDC953-1E5B-4E12-B517-646DA2D0B971}">
-  <ds:schemaRefs>
-    <ds:schemaRef ds:uri="http://schemas.microsoft.com/sharepoint/v3/contenttype/forms"/>
-  </ds:schemaRefs>
-</ds:datastoreItem>
-</file>
-
-<file path=customXml/itemProps4.xml><?xml version="1.0" encoding="utf-8"?>
-<ds:datastoreItem xmlns:ds="http://schemas.openxmlformats.org/officeDocument/2006/customXml" ds:itemID="{FF16BD8E-71DE-4E20-A78E-D5863488C257}">
-  <ds:schemaRefs>
-    <ds:schemaRef ds:uri="http://schemas.microsoft.com/office/2006/metadata/properties"/>
-    <ds:schemaRef ds:uri="http://schemas.microsoft.com/office/infopath/2007/PartnerControls"/>
-  </ds:schemaRefs>
-</ds:datastoreItem>
-</file>
-
-<file path=customXml/itemProps5.xml><?xml version="1.0" encoding="utf-8"?>
-<ds:datastoreItem xmlns:ds="http://schemas.openxmlformats.org/officeDocument/2006/customXml" ds:itemID="{C54B5909-B39C-4944-B7D3-CDACA40B329C}">
-  <ds:schemaRefs>
-    <ds:schemaRef ds:uri="http://schemas.openxmlformats.org/officeDocument/2006/bibliography"/>
-  </ds:schemaRefs>
-</ds:datastoreItem>
 </file>
</xml_diff>